<commit_message>
Minor changes and typos
</commit_message>
<xml_diff>
--- a/materials/glossary-helpsheet-v5.docx
+++ b/materials/glossary-helpsheet-v5.docx
@@ -1,6 +1,6 @@
 
 <file path=word/document.xml><?xml version="1.0" encoding="utf-8"?>
-<w:document xmlns:wpc="http://schemas.microsoft.com/office/word/2010/wordprocessingCanvas" xmlns:mc="http://schemas.openxmlformats.org/markup-compatibility/2006" xmlns:o="urn:schemas-microsoft-com:office:office" xmlns:r="http://schemas.openxmlformats.org/officeDocument/2006/relationships" xmlns:m="http://schemas.openxmlformats.org/officeDocument/2006/math" xmlns:v="urn:schemas-microsoft-com:vml" xmlns:wp14="http://schemas.microsoft.com/office/word/2010/wordprocessingDrawing" xmlns:wp="http://schemas.openxmlformats.org/drawingml/2006/wordprocessingDrawing" xmlns:w10="urn:schemas-microsoft-com:office:word" xmlns:w="http://schemas.openxmlformats.org/wordprocessingml/2006/main" xmlns:w14="http://schemas.microsoft.com/office/word/2010/wordml" xmlns:wpg="http://schemas.microsoft.com/office/word/2010/wordprocessingGroup" xmlns:wpi="http://schemas.microsoft.com/office/word/2010/wordprocessingInk" xmlns:wne="http://schemas.microsoft.com/office/word/2006/wordml" xmlns:wps="http://schemas.microsoft.com/office/word/2010/wordprocessingShape" mc:Ignorable="w14 wp14">
+<w:document xmlns:wpc="http://schemas.microsoft.com/office/word/2010/wordprocessingCanvas" xmlns:mo="http://schemas.microsoft.com/office/mac/office/2008/main" xmlns:mc="http://schemas.openxmlformats.org/markup-compatibility/2006" xmlns:mv="urn:schemas-microsoft-com:mac:vml" xmlns:o="urn:schemas-microsoft-com:office:office" xmlns:r="http://schemas.openxmlformats.org/officeDocument/2006/relationships" xmlns:m="http://schemas.openxmlformats.org/officeDocument/2006/math" xmlns:v="urn:schemas-microsoft-com:vml" xmlns:wp14="http://schemas.microsoft.com/office/word/2010/wordprocessingDrawing" xmlns:wp="http://schemas.openxmlformats.org/drawingml/2006/wordprocessingDrawing" xmlns:w10="urn:schemas-microsoft-com:office:word" xmlns:w="http://schemas.openxmlformats.org/wordprocessingml/2006/main" xmlns:w14="http://schemas.microsoft.com/office/word/2010/wordml" xmlns:wpg="http://schemas.microsoft.com/office/word/2010/wordprocessingGroup" xmlns:wpi="http://schemas.microsoft.com/office/word/2010/wordprocessingInk" xmlns:wne="http://schemas.microsoft.com/office/word/2006/wordml" xmlns:wps="http://schemas.microsoft.com/office/word/2010/wordprocessingShape" mc:Ignorable="w14 wp14">
   <w:body>
     <w:p>
       <w:pPr>
@@ -412,14 +412,14 @@
               <w:rPr>
                 <w:rFonts w:ascii="Courier New" w:hAnsi="Courier New" w:cs="Courier New"/>
               </w:rPr>
-              <w:t>pop2011[</w:t>
+              <w:t>pop2011</w:t>
             </w:r>
             <w:proofErr w:type="gramEnd"/>
             <w:r>
               <w:rPr>
                 <w:rFonts w:ascii="Courier New" w:hAnsi="Courier New" w:cs="Courier New"/>
               </w:rPr>
-              <w:t>1,]</w:t>
+              <w:t>[1,]</w:t>
             </w:r>
             <w:r>
               <w:t xml:space="preserve"> will show the first row and </w:t>
@@ -3380,8 +3380,13 @@
             <w:tcW w:w="8111" w:type="dxa"/>
           </w:tcPr>
           <w:p>
-            <w:r>
-              <w:t xml:space="preserve">changes a data set from one projection to another, </w:t>
+            <w:proofErr w:type="gramStart"/>
+            <w:r>
+              <w:t>changes</w:t>
+            </w:r>
+            <w:proofErr w:type="gramEnd"/>
+            <w:r>
+              <w:t xml:space="preserve"> a data set from one projection to another, </w:t>
             </w:r>
             <w:proofErr w:type="spellStart"/>
             <w:r>
@@ -3430,7 +3435,7 @@
               <w:rPr>
                 <w:rFonts w:ascii="Courier New" w:hAnsi="Courier New" w:cs="Courier New"/>
               </w:rPr>
-              <w:t>ukgrid</w:t>
+              <w:t>bng</w:t>
             </w:r>
             <w:proofErr w:type="spellEnd"/>
             <w:r>
@@ -3491,6 +3496,8 @@
               </w:rPr>
               <w:t>(OA@data$oac_group,1,1)</w:t>
             </w:r>
+            <w:bookmarkStart w:id="0" w:name="_GoBack"/>
+            <w:bookmarkEnd w:id="0"/>
           </w:p>
         </w:tc>
       </w:tr>
@@ -3662,7 +3669,6 @@
             <w:r>
               <w:t xml:space="preserve">, </w:t>
             </w:r>
-            <w:bookmarkStart w:id="0" w:name="_GoBack"/>
             <w:r>
               <w:rPr>
                 <w:rFonts w:ascii="Courier New" w:hAnsi="Courier New" w:cs="Courier New"/>
@@ -3683,7 +3689,6 @@
               </w:rPr>
               <w:t>)</w:t>
             </w:r>
-            <w:bookmarkEnd w:id="0"/>
           </w:p>
         </w:tc>
       </w:tr>
@@ -4859,7 +4864,7 @@
       </w:pPr>
     </w:pPrDefault>
   </w:docDefaults>
-  <w:latentStyles w:defLockedState="0" w:defUIPriority="99" w:defSemiHidden="1" w:defUnhideWhenUsed="1" w:defQFormat="0" w:count="267">
+  <w:latentStyles w:defLockedState="0" w:defUIPriority="99" w:defSemiHidden="1" w:defUnhideWhenUsed="1" w:defQFormat="0" w:count="276">
     <w:lsdException w:name="Normal" w:semiHidden="0" w:uiPriority="0" w:unhideWhenUsed="0" w:qFormat="1"/>
     <w:lsdException w:name="heading 1" w:semiHidden="0" w:uiPriority="9" w:unhideWhenUsed="0" w:qFormat="1"/>
     <w:lsdException w:name="heading 2" w:uiPriority="9" w:qFormat="1"/>
@@ -5038,6 +5043,7 @@
       <w:spacing w:after="0" w:line="240" w:lineRule="auto"/>
     </w:pPr>
     <w:tblPr>
+      <w:tblInd w:w="0" w:type="dxa"/>
       <w:tblBorders>
         <w:top w:val="single" w:sz="4" w:space="0" w:color="auto"/>
         <w:left w:val="single" w:sz="4" w:space="0" w:color="auto"/>
@@ -5046,6 +5052,12 @@
         <w:insideH w:val="single" w:sz="4" w:space="0" w:color="auto"/>
         <w:insideV w:val="single" w:sz="4" w:space="0" w:color="auto"/>
       </w:tblBorders>
+      <w:tblCellMar>
+        <w:top w:w="0" w:type="dxa"/>
+        <w:left w:w="108" w:type="dxa"/>
+        <w:bottom w:w="0" w:type="dxa"/>
+        <w:right w:w="108" w:type="dxa"/>
+      </w:tblCellMar>
     </w:tblPr>
   </w:style>
   <w:style w:type="paragraph" w:styleId="HTMLPreformatted">
@@ -5116,7 +5128,7 @@
 </file>
 
 <file path=word/stylesWithEffects.xml><?xml version="1.0" encoding="utf-8"?>
-<w:styles xmlns:wpc="http://schemas.microsoft.com/office/word/2010/wordprocessingCanvas" xmlns:mc="http://schemas.openxmlformats.org/markup-compatibility/2006" xmlns:o="urn:schemas-microsoft-com:office:office" xmlns:r="http://schemas.openxmlformats.org/officeDocument/2006/relationships" xmlns:m="http://schemas.openxmlformats.org/officeDocument/2006/math" xmlns:v="urn:schemas-microsoft-com:vml" xmlns:wp14="http://schemas.microsoft.com/office/word/2010/wordprocessingDrawing" xmlns:wp="http://schemas.openxmlformats.org/drawingml/2006/wordprocessingDrawing" xmlns:w10="urn:schemas-microsoft-com:office:word" xmlns:w="http://schemas.openxmlformats.org/wordprocessingml/2006/main" xmlns:w14="http://schemas.microsoft.com/office/word/2010/wordml" xmlns:wpg="http://schemas.microsoft.com/office/word/2010/wordprocessingGroup" xmlns:wpi="http://schemas.microsoft.com/office/word/2010/wordprocessingInk" xmlns:wne="http://schemas.microsoft.com/office/word/2006/wordml" xmlns:wps="http://schemas.microsoft.com/office/word/2010/wordprocessingShape" mc:Ignorable="w14 wp14">
+<w:styles xmlns:wpc="http://schemas.microsoft.com/office/word/2010/wordprocessingCanvas" xmlns:mo="http://schemas.microsoft.com/office/mac/office/2008/main" xmlns:mc="http://schemas.openxmlformats.org/markup-compatibility/2006" xmlns:mv="urn:schemas-microsoft-com:mac:vml" xmlns:o="urn:schemas-microsoft-com:office:office" xmlns:r="http://schemas.openxmlformats.org/officeDocument/2006/relationships" xmlns:m="http://schemas.openxmlformats.org/officeDocument/2006/math" xmlns:v="urn:schemas-microsoft-com:vml" xmlns:wp14="http://schemas.microsoft.com/office/word/2010/wordprocessingDrawing" xmlns:wp="http://schemas.openxmlformats.org/drawingml/2006/wordprocessingDrawing" xmlns:w10="urn:schemas-microsoft-com:office:word" xmlns:w="http://schemas.openxmlformats.org/wordprocessingml/2006/main" xmlns:w14="http://schemas.microsoft.com/office/word/2010/wordml" xmlns:wpg="http://schemas.microsoft.com/office/word/2010/wordprocessingGroup" xmlns:wpi="http://schemas.microsoft.com/office/word/2010/wordprocessingInk" xmlns:wne="http://schemas.microsoft.com/office/word/2006/wordml" xmlns:wps="http://schemas.microsoft.com/office/word/2010/wordprocessingShape" mc:Ignorable="w14 wp14">
   <w:docDefaults>
     <w:rPrDefault>
       <w:rPr>
@@ -5132,7 +5144,7 @@
       </w:pPr>
     </w:pPrDefault>
   </w:docDefaults>
-  <w:latentStyles w:defLockedState="0" w:defUIPriority="99" w:defSemiHidden="1" w:defUnhideWhenUsed="1" w:defQFormat="0" w:count="267">
+  <w:latentStyles w:defLockedState="0" w:defUIPriority="99" w:defSemiHidden="1" w:defUnhideWhenUsed="1" w:defQFormat="0" w:count="276">
     <w:lsdException w:name="Normal" w:semiHidden="0" w:uiPriority="0" w:unhideWhenUsed="0" w:qFormat="1"/>
     <w:lsdException w:name="heading 1" w:semiHidden="0" w:uiPriority="9" w:unhideWhenUsed="0" w:qFormat="1"/>
     <w:lsdException w:name="heading 2" w:uiPriority="9" w:qFormat="1"/>
@@ -5311,6 +5323,7 @@
       <w:spacing w:after="0" w:line="240" w:lineRule="auto"/>
     </w:pPr>
     <w:tblPr>
+      <w:tblInd w:w="0" w:type="dxa"/>
       <w:tblBorders>
         <w:top w:val="single" w:sz="4" w:space="0" w:color="auto"/>
         <w:left w:val="single" w:sz="4" w:space="0" w:color="auto"/>
@@ -5319,6 +5332,12 @@
         <w:insideH w:val="single" w:sz="4" w:space="0" w:color="auto"/>
         <w:insideV w:val="single" w:sz="4" w:space="0" w:color="auto"/>
       </w:tblBorders>
+      <w:tblCellMar>
+        <w:top w:w="0" w:type="dxa"/>
+        <w:left w:w="108" w:type="dxa"/>
+        <w:bottom w:w="0" w:type="dxa"/>
+        <w:right w:w="108" w:type="dxa"/>
+      </w:tblCellMar>
     </w:tblPr>
   </w:style>
   <w:style w:type="paragraph" w:styleId="HTMLPreformatted">

</xml_diff>